<commit_message>
added overlapping adjustment, fixed typo
</commit_message>
<xml_diff>
--- a/Dokumentation ZHAW Orbitarium/Anleitung ZHAW Orbitarium.docx
+++ b/Dokumentation ZHAW Orbitarium/Anleitung ZHAW Orbitarium.docx
@@ -1,10 +1,10 @@
 
 <file path=word/document.xml><?xml version="1.0" encoding="utf-8"?>
-<w:document xmlns:wpc="http://schemas.microsoft.com/office/word/2010/wordprocessingCanvas" xmlns:cx="http://schemas.microsoft.com/office/drawing/2014/chartex" xmlns:cx1="http://schemas.microsoft.com/office/drawing/2015/9/8/chartex" xmlns:cx2="http://schemas.microsoft.com/office/drawing/2015/10/21/chartex" xmlns:cx3="http://schemas.microsoft.com/office/drawing/2016/5/9/chartex" xmlns:cx4="http://schemas.microsoft.com/office/drawing/2016/5/10/chartex" xmlns:cx5="http://schemas.microsoft.com/office/drawing/2016/5/11/chartex" xmlns:cx6="http://schemas.microsoft.com/office/drawing/2016/5/12/chartex" xmlns:cx7="http://schemas.microsoft.com/office/drawing/2016/5/13/chartex" xmlns:cx8="http://schemas.microsoft.com/office/drawing/2016/5/14/chartex" xmlns:mc="http://schemas.openxmlformats.org/markup-compatibility/2006" xmlns:aink="http://schemas.microsoft.com/office/drawing/2016/ink" xmlns:am3d="http://schemas.microsoft.com/office/drawing/2017/model3d" xmlns:o="urn:schemas-microsoft-com:office:office" xmlns:r="http://schemas.openxmlformats.org/officeDocument/2006/relationships" xmlns:m="http://schemas.openxmlformats.org/officeDocument/2006/math" xmlns:v="urn:schemas-microsoft-com:vml" xmlns:wp14="http://schemas.microsoft.com/office/word/2010/wordprocessingDrawing" xmlns:wp="http://schemas.openxmlformats.org/drawingml/2006/wordprocessingDrawing" xmlns:w10="urn:schemas-microsoft-com:office:word" xmlns:w="http://schemas.openxmlformats.org/wordprocessingml/2006/main" xmlns:w14="http://schemas.microsoft.com/office/word/2010/wordml" xmlns:w15="http://schemas.microsoft.com/office/word/2012/wordml" xmlns:w16cid="http://schemas.microsoft.com/office/word/2016/wordml/cid" xmlns:w16se="http://schemas.microsoft.com/office/word/2015/wordml/symex" xmlns:wpg="http://schemas.microsoft.com/office/word/2010/wordprocessingGroup" xmlns:wpi="http://schemas.microsoft.com/office/word/2010/wordprocessingInk" xmlns:wne="http://schemas.microsoft.com/office/word/2006/wordml" xmlns:wps="http://schemas.microsoft.com/office/word/2010/wordprocessingShape" mc:Ignorable="w14 w15 w16se w16cid wp14">
+<w:document xmlns:wpc="http://schemas.microsoft.com/office/word/2010/wordprocessingCanvas" xmlns:cx="http://schemas.microsoft.com/office/drawing/2014/chartex" xmlns:cx1="http://schemas.microsoft.com/office/drawing/2015/9/8/chartex" xmlns:cx2="http://schemas.microsoft.com/office/drawing/2015/10/21/chartex" xmlns:cx3="http://schemas.microsoft.com/office/drawing/2016/5/9/chartex" xmlns:cx4="http://schemas.microsoft.com/office/drawing/2016/5/10/chartex" xmlns:cx5="http://schemas.microsoft.com/office/drawing/2016/5/11/chartex" xmlns:cx6="http://schemas.microsoft.com/office/drawing/2016/5/12/chartex" xmlns:cx7="http://schemas.microsoft.com/office/drawing/2016/5/13/chartex" xmlns:cx8="http://schemas.microsoft.com/office/drawing/2016/5/14/chartex" xmlns:mc="http://schemas.openxmlformats.org/markup-compatibility/2006" xmlns:aink="http://schemas.microsoft.com/office/drawing/2016/ink" xmlns:am3d="http://schemas.microsoft.com/office/drawing/2017/model3d" xmlns:o="urn:schemas-microsoft-com:office:office" xmlns:r="http://schemas.openxmlformats.org/officeDocument/2006/relationships" xmlns:m="http://schemas.openxmlformats.org/officeDocument/2006/math" xmlns:v="urn:schemas-microsoft-com:vml" xmlns:wp14="http://schemas.microsoft.com/office/word/2010/wordprocessingDrawing" xmlns:wp="http://schemas.openxmlformats.org/drawingml/2006/wordprocessingDrawing" xmlns:w10="urn:schemas-microsoft-com:office:word" xmlns:w="http://schemas.openxmlformats.org/wordprocessingml/2006/main" xmlns:w14="http://schemas.microsoft.com/office/word/2010/wordml" xmlns:w15="http://schemas.microsoft.com/office/word/2012/wordml" xmlns:w16cex="http://schemas.microsoft.com/office/word/2018/wordml/cex" xmlns:w16cid="http://schemas.microsoft.com/office/word/2016/wordml/cid" xmlns:w16="http://schemas.microsoft.com/office/word/2018/wordml" xmlns:w16se="http://schemas.microsoft.com/office/word/2015/wordml/symex" xmlns:wpg="http://schemas.microsoft.com/office/word/2010/wordprocessingGroup" xmlns:wpi="http://schemas.microsoft.com/office/word/2010/wordprocessingInk" xmlns:wne="http://schemas.microsoft.com/office/word/2006/wordml" xmlns:wps="http://schemas.microsoft.com/office/word/2010/wordprocessingShape" mc:Ignorable="w14 w15 w16se w16cid w16 w16cex wp14">
   <w:body>
     <w:p>
       <w:pPr>
-        <w:pStyle w:val="Titel"/>
+        <w:pStyle w:val="Title"/>
       </w:pPr>
       <w:r>
         <w:t>Anleitung</w:t>
@@ -34,7 +34,7 @@
     </w:p>
     <w:p>
       <w:pPr>
-        <w:pStyle w:val="berschrift1"/>
+        <w:pStyle w:val="Heading1"/>
       </w:pPr>
       <w:r>
         <w:t>Starten des Orbitarium-PC, Vorbereitungen</w:t>
@@ -42,7 +42,7 @@
     </w:p>
     <w:p>
       <w:pPr>
-        <w:pStyle w:val="Listenabsatz"/>
+        <w:pStyle w:val="ListParagraph"/>
         <w:numPr>
           <w:ilvl w:val="0"/>
           <w:numId w:val="2"/>
@@ -54,7 +54,7 @@
     </w:p>
     <w:p>
       <w:pPr>
-        <w:pStyle w:val="Listenabsatz"/>
+        <w:pStyle w:val="ListParagraph"/>
         <w:numPr>
           <w:ilvl w:val="1"/>
           <w:numId w:val="2"/>
@@ -66,7 +66,7 @@
     </w:p>
     <w:p>
       <w:pPr>
-        <w:pStyle w:val="Listenabsatz"/>
+        <w:pStyle w:val="ListParagraph"/>
         <w:numPr>
           <w:ilvl w:val="1"/>
           <w:numId w:val="2"/>
@@ -78,7 +78,7 @@
     </w:p>
     <w:p>
       <w:pPr>
-        <w:pStyle w:val="Listenabsatz"/>
+        <w:pStyle w:val="ListParagraph"/>
         <w:numPr>
           <w:ilvl w:val="0"/>
           <w:numId w:val="2"/>
@@ -95,7 +95,7 @@
           <w:noProof/>
         </w:rPr>
         <w:drawing>
-          <wp:inline distT="0" distB="0" distL="0" distR="0" wp14:anchorId="1B396F19" wp14:editId="0567DF1D">
+          <wp:inline distT="0" distB="0" distL="0" distR="0" wp14:anchorId="2BB51C5C" wp14:editId="5E0DB2DD">
             <wp:extent cx="5760720" cy="1649095"/>
             <wp:effectExtent l="0" t="0" r="0" b="8255"/>
             <wp:docPr id="9" name="Grafik 9"/>
@@ -146,7 +146,7 @@
     </w:p>
     <w:p>
       <w:pPr>
-        <w:pStyle w:val="Listenabsatz"/>
+        <w:pStyle w:val="ListParagraph"/>
         <w:numPr>
           <w:ilvl w:val="0"/>
           <w:numId w:val="2"/>
@@ -161,14 +161,14 @@
     </w:p>
     <w:p>
       <w:pPr>
-        <w:pStyle w:val="Listenabsatz"/>
+        <w:pStyle w:val="ListParagraph"/>
       </w:pPr>
       <w:r>
         <w:rPr>
           <w:noProof/>
         </w:rPr>
         <w:drawing>
-          <wp:inline distT="0" distB="0" distL="0" distR="0">
+          <wp:inline distT="0" distB="0" distL="0" distR="0" wp14:anchorId="4E93A007" wp14:editId="106EFAEC">
             <wp:extent cx="5748655" cy="3011170"/>
             <wp:effectExtent l="0" t="0" r="4445" b="0"/>
             <wp:docPr id="10" name="Grafik 10"/>
@@ -219,7 +219,7 @@
     </w:p>
     <w:p>
       <w:pPr>
-        <w:pStyle w:val="Listenabsatz"/>
+        <w:pStyle w:val="ListParagraph"/>
         <w:numPr>
           <w:ilvl w:val="0"/>
           <w:numId w:val="2"/>
@@ -231,7 +231,7 @@
     </w:p>
     <w:p>
       <w:pPr>
-        <w:pStyle w:val="Listenabsatz"/>
+        <w:pStyle w:val="ListParagraph"/>
         <w:numPr>
           <w:ilvl w:val="1"/>
           <w:numId w:val="2"/>
@@ -243,7 +243,7 @@
     </w:p>
     <w:p>
       <w:pPr>
-        <w:pStyle w:val="Listenabsatz"/>
+        <w:pStyle w:val="ListParagraph"/>
         <w:numPr>
           <w:ilvl w:val="1"/>
           <w:numId w:val="2"/>
@@ -255,7 +255,7 @@
     </w:p>
     <w:p>
       <w:pPr>
-        <w:pStyle w:val="Listenabsatz"/>
+        <w:pStyle w:val="ListParagraph"/>
         <w:numPr>
           <w:ilvl w:val="0"/>
           <w:numId w:val="2"/>
@@ -267,7 +267,7 @@
     </w:p>
     <w:p>
       <w:pPr>
-        <w:pStyle w:val="Listenabsatz"/>
+        <w:pStyle w:val="ListParagraph"/>
         <w:numPr>
           <w:ilvl w:val="0"/>
           <w:numId w:val="2"/>
@@ -280,7 +280,7 @@
     </w:p>
     <w:p>
       <w:pPr>
-        <w:pStyle w:val="berschrift1"/>
+        <w:pStyle w:val="Heading1"/>
       </w:pPr>
       <w:r>
         <w:t>Starten des Orbitarium Control Panels</w:t>
@@ -291,7 +291,7 @@
     </w:p>
     <w:p>
       <w:pPr>
-        <w:pStyle w:val="Listenabsatz"/>
+        <w:pStyle w:val="ListParagraph"/>
         <w:numPr>
           <w:ilvl w:val="0"/>
           <w:numId w:val="2"/>
@@ -306,7 +306,7 @@
     </w:p>
     <w:p>
       <w:pPr>
-        <w:pStyle w:val="Listenabsatz"/>
+        <w:pStyle w:val="ListParagraph"/>
         <w:numPr>
           <w:ilvl w:val="1"/>
           <w:numId w:val="2"/>
@@ -327,7 +327,7 @@
     </w:p>
     <w:p>
       <w:pPr>
-        <w:pStyle w:val="Listenabsatz"/>
+        <w:pStyle w:val="ListParagraph"/>
         <w:ind w:left="1440"/>
       </w:pPr>
       <w:r>
@@ -336,7 +336,7 @@
     </w:p>
     <w:p>
       <w:pPr>
-        <w:pStyle w:val="Listenabsatz"/>
+        <w:pStyle w:val="ListParagraph"/>
         <w:numPr>
           <w:ilvl w:val="1"/>
           <w:numId w:val="2"/>
@@ -348,7 +348,7 @@
     </w:p>
     <w:p>
       <w:pPr>
-        <w:pStyle w:val="Listenabsatz"/>
+        <w:pStyle w:val="ListParagraph"/>
         <w:numPr>
           <w:ilvl w:val="2"/>
           <w:numId w:val="2"/>
@@ -360,7 +360,7 @@
     </w:p>
     <w:p>
       <w:pPr>
-        <w:pStyle w:val="Listenabsatz"/>
+        <w:pStyle w:val="ListParagraph"/>
         <w:numPr>
           <w:ilvl w:val="2"/>
           <w:numId w:val="2"/>
@@ -373,7 +373,13 @@
         <w:rPr>
           <w:lang w:val="en-GB"/>
         </w:rPr>
-        <w:t>Input feed resolution: X = 31</w:t>
+        <w:t>Input feed resolution: X = 3</w:t>
+      </w:r>
+      <w:r>
+        <w:rPr>
+          <w:lang w:val="en-GB"/>
+        </w:rPr>
+        <w:t>8</w:t>
       </w:r>
       <w:r>
         <w:rPr>
@@ -390,7 +396,7 @@
     </w:p>
     <w:p>
       <w:pPr>
-        <w:pStyle w:val="Listenabsatz"/>
+        <w:pStyle w:val="ListParagraph"/>
         <w:numPr>
           <w:ilvl w:val="2"/>
           <w:numId w:val="2"/>
@@ -423,7 +429,7 @@
     </w:p>
     <w:p>
       <w:pPr>
-        <w:pStyle w:val="Listenabsatz"/>
+        <w:pStyle w:val="ListParagraph"/>
         <w:numPr>
           <w:ilvl w:val="1"/>
           <w:numId w:val="2"/>
@@ -447,14 +453,14 @@
     </w:p>
     <w:p>
       <w:pPr>
-        <w:pStyle w:val="Listenabsatz"/>
+        <w:pStyle w:val="ListParagraph"/>
       </w:pPr>
       <w:r>
         <w:rPr>
           <w:noProof/>
         </w:rPr>
         <w:drawing>
-          <wp:inline distT="0" distB="0" distL="0" distR="0">
+          <wp:inline distT="0" distB="0" distL="0" distR="0" wp14:anchorId="0C9CE310" wp14:editId="79BFA08B">
             <wp:extent cx="5754370" cy="3298190"/>
             <wp:effectExtent l="0" t="0" r="0" b="0"/>
             <wp:docPr id="11" name="Grafik 11"/>
@@ -505,7 +511,7 @@
     </w:p>
     <w:p>
       <w:pPr>
-        <w:pStyle w:val="berschrift1"/>
+        <w:pStyle w:val="Heading1"/>
       </w:pPr>
       <w:r>
         <w:t>Auswahl der Animation</w:t>
@@ -522,7 +528,7 @@
     </w:p>
     <w:p>
       <w:pPr>
-        <w:pStyle w:val="Listenabsatz"/>
+        <w:pStyle w:val="ListParagraph"/>
         <w:numPr>
           <w:ilvl w:val="0"/>
           <w:numId w:val="2"/>
@@ -534,7 +540,7 @@
     </w:p>
     <w:p>
       <w:pPr>
-        <w:pStyle w:val="Listenabsatz"/>
+        <w:pStyle w:val="ListParagraph"/>
         <w:numPr>
           <w:ilvl w:val="0"/>
           <w:numId w:val="2"/>
@@ -544,15 +550,7 @@
         <w:t xml:space="preserve">Nun muss ManyCam </w:t>
       </w:r>
       <w:r>
-        <w:t>(</w:t>
-      </w:r>
-      <w:proofErr w:type="spellStart"/>
-      <w:r>
-        <w:t>user</w:t>
-      </w:r>
-      <w:proofErr w:type="spellEnd"/>
-      <w:r>
-        <w:t xml:space="preserve">: </w:t>
+        <w:t xml:space="preserve">(user: </w:t>
       </w:r>
       <w:hyperlink r:id="rId12" w:history="1">
         <w:r>
@@ -563,15 +561,7 @@
         </w:r>
       </w:hyperlink>
       <w:r>
-        <w:t xml:space="preserve">, </w:t>
-      </w:r>
-      <w:proofErr w:type="spellStart"/>
-      <w:r>
-        <w:t>pw</w:t>
-      </w:r>
-      <w:proofErr w:type="spellEnd"/>
-      <w:r>
-        <w:t xml:space="preserve">: </w:t>
+        <w:t xml:space="preserve">, pw: </w:t>
       </w:r>
       <w:r>
         <w:t>JrXKGW$Kw2g6469</w:t>
@@ -582,7 +572,7 @@
     </w:p>
     <w:p>
       <w:pPr>
-        <w:pStyle w:val="Listenabsatz"/>
+        <w:pStyle w:val="ListParagraph"/>
       </w:pPr>
       <w:r>
         <w:t>gestartet werden und der Desktop 4 (der nun die Animation zeigt) als Quelle ausgewählt werden.</w:t>
@@ -593,29 +583,19 @@
     </w:p>
     <w:p>
       <w:pPr>
-        <w:pStyle w:val="Listenabsatz"/>
+        <w:pStyle w:val="ListParagraph"/>
         <w:numPr>
           <w:ilvl w:val="0"/>
           <w:numId w:val="2"/>
         </w:numPr>
       </w:pPr>
-      <w:bookmarkStart w:id="0" w:name="_GoBack"/>
-      <w:bookmarkEnd w:id="0"/>
-      <w:r>
-        <w:t>Ein Klick auf «</w:t>
-      </w:r>
-      <w:proofErr w:type="spellStart"/>
-      <w:r>
-        <w:t>Render</w:t>
-      </w:r>
-      <w:proofErr w:type="spellEnd"/>
-      <w:r>
-        <w:t xml:space="preserve"> ManyCam» rendert nun die Animation in Unity.</w:t>
-      </w:r>
-    </w:p>
-    <w:p>
-      <w:pPr>
-        <w:pStyle w:val="Listenabsatz"/>
+      <w:r>
+        <w:t>Ein Klick auf «Render ManyCam» rendert nun die Animation in Unity.</w:t>
+      </w:r>
+    </w:p>
+    <w:p>
+      <w:pPr>
+        <w:pStyle w:val="ListParagraph"/>
         <w:numPr>
           <w:ilvl w:val="0"/>
           <w:numId w:val="2"/>
@@ -627,7 +607,7 @@
     </w:p>
     <w:p>
       <w:pPr>
-        <w:pStyle w:val="Listenabsatz"/>
+        <w:pStyle w:val="ListParagraph"/>
         <w:numPr>
           <w:ilvl w:val="0"/>
           <w:numId w:val="2"/>
@@ -653,7 +633,7 @@
 </file>
 
 <file path=word/endnotes.xml><?xml version="1.0" encoding="utf-8"?>
-<w:endnotes xmlns:wpc="http://schemas.microsoft.com/office/word/2010/wordprocessingCanvas" xmlns:cx="http://schemas.microsoft.com/office/drawing/2014/chartex" xmlns:cx1="http://schemas.microsoft.com/office/drawing/2015/9/8/chartex" xmlns:cx2="http://schemas.microsoft.com/office/drawing/2015/10/21/chartex" xmlns:cx3="http://schemas.microsoft.com/office/drawing/2016/5/9/chartex" xmlns:cx4="http://schemas.microsoft.com/office/drawing/2016/5/10/chartex" xmlns:cx5="http://schemas.microsoft.com/office/drawing/2016/5/11/chartex" xmlns:cx6="http://schemas.microsoft.com/office/drawing/2016/5/12/chartex" xmlns:cx7="http://schemas.microsoft.com/office/drawing/2016/5/13/chartex" xmlns:cx8="http://schemas.microsoft.com/office/drawing/2016/5/14/chartex" xmlns:mc="http://schemas.openxmlformats.org/markup-compatibility/2006" xmlns:aink="http://schemas.microsoft.com/office/drawing/2016/ink" xmlns:am3d="http://schemas.microsoft.com/office/drawing/2017/model3d" xmlns:o="urn:schemas-microsoft-com:office:office" xmlns:r="http://schemas.openxmlformats.org/officeDocument/2006/relationships" xmlns:m="http://schemas.openxmlformats.org/officeDocument/2006/math" xmlns:v="urn:schemas-microsoft-com:vml" xmlns:wp14="http://schemas.microsoft.com/office/word/2010/wordprocessingDrawing" xmlns:wp="http://schemas.openxmlformats.org/drawingml/2006/wordprocessingDrawing" xmlns:w10="urn:schemas-microsoft-com:office:word" xmlns:w="http://schemas.openxmlformats.org/wordprocessingml/2006/main" xmlns:w14="http://schemas.microsoft.com/office/word/2010/wordml" xmlns:w15="http://schemas.microsoft.com/office/word/2012/wordml" xmlns:w16cid="http://schemas.microsoft.com/office/word/2016/wordml/cid" xmlns:w16se="http://schemas.microsoft.com/office/word/2015/wordml/symex" xmlns:wpg="http://schemas.microsoft.com/office/word/2010/wordprocessingGroup" xmlns:wpi="http://schemas.microsoft.com/office/word/2010/wordprocessingInk" xmlns:wne="http://schemas.microsoft.com/office/word/2006/wordml" xmlns:wps="http://schemas.microsoft.com/office/word/2010/wordprocessingShape" mc:Ignorable="w14 w15 w16se w16cid wp14">
+<w:endnotes xmlns:wpc="http://schemas.microsoft.com/office/word/2010/wordprocessingCanvas" xmlns:cx="http://schemas.microsoft.com/office/drawing/2014/chartex" xmlns:cx1="http://schemas.microsoft.com/office/drawing/2015/9/8/chartex" xmlns:cx2="http://schemas.microsoft.com/office/drawing/2015/10/21/chartex" xmlns:cx3="http://schemas.microsoft.com/office/drawing/2016/5/9/chartex" xmlns:cx4="http://schemas.microsoft.com/office/drawing/2016/5/10/chartex" xmlns:cx5="http://schemas.microsoft.com/office/drawing/2016/5/11/chartex" xmlns:cx6="http://schemas.microsoft.com/office/drawing/2016/5/12/chartex" xmlns:cx7="http://schemas.microsoft.com/office/drawing/2016/5/13/chartex" xmlns:cx8="http://schemas.microsoft.com/office/drawing/2016/5/14/chartex" xmlns:mc="http://schemas.openxmlformats.org/markup-compatibility/2006" xmlns:aink="http://schemas.microsoft.com/office/drawing/2016/ink" xmlns:am3d="http://schemas.microsoft.com/office/drawing/2017/model3d" xmlns:o="urn:schemas-microsoft-com:office:office" xmlns:r="http://schemas.openxmlformats.org/officeDocument/2006/relationships" xmlns:m="http://schemas.openxmlformats.org/officeDocument/2006/math" xmlns:v="urn:schemas-microsoft-com:vml" xmlns:wp14="http://schemas.microsoft.com/office/word/2010/wordprocessingDrawing" xmlns:wp="http://schemas.openxmlformats.org/drawingml/2006/wordprocessingDrawing" xmlns:w10="urn:schemas-microsoft-com:office:word" xmlns:w="http://schemas.openxmlformats.org/wordprocessingml/2006/main" xmlns:w14="http://schemas.microsoft.com/office/word/2010/wordml" xmlns:w15="http://schemas.microsoft.com/office/word/2012/wordml" xmlns:w16cex="http://schemas.microsoft.com/office/word/2018/wordml/cex" xmlns:w16cid="http://schemas.microsoft.com/office/word/2016/wordml/cid" xmlns:w16="http://schemas.microsoft.com/office/word/2018/wordml" xmlns:w16se="http://schemas.microsoft.com/office/word/2015/wordml/symex" xmlns:wpg="http://schemas.microsoft.com/office/word/2010/wordprocessingGroup" xmlns:wpi="http://schemas.microsoft.com/office/word/2010/wordprocessingInk" xmlns:wne="http://schemas.microsoft.com/office/word/2006/wordml" xmlns:wps="http://schemas.microsoft.com/office/word/2010/wordprocessingShape" mc:Ignorable="w14 w15 w16se w16cid w16 w16cex wp14">
   <w:endnote w:type="separator" w:id="-1">
     <w:p>
       <w:pPr>
@@ -678,7 +658,7 @@
 </file>
 
 <file path=word/footer1.xml><?xml version="1.0" encoding="utf-8"?>
-<w:ftr xmlns:wpc="http://schemas.microsoft.com/office/word/2010/wordprocessingCanvas" xmlns:cx="http://schemas.microsoft.com/office/drawing/2014/chartex" xmlns:cx1="http://schemas.microsoft.com/office/drawing/2015/9/8/chartex" xmlns:cx2="http://schemas.microsoft.com/office/drawing/2015/10/21/chartex" xmlns:cx3="http://schemas.microsoft.com/office/drawing/2016/5/9/chartex" xmlns:cx4="http://schemas.microsoft.com/office/drawing/2016/5/10/chartex" xmlns:cx5="http://schemas.microsoft.com/office/drawing/2016/5/11/chartex" xmlns:cx6="http://schemas.microsoft.com/office/drawing/2016/5/12/chartex" xmlns:cx7="http://schemas.microsoft.com/office/drawing/2016/5/13/chartex" xmlns:cx8="http://schemas.microsoft.com/office/drawing/2016/5/14/chartex" xmlns:mc="http://schemas.openxmlformats.org/markup-compatibility/2006" xmlns:aink="http://schemas.microsoft.com/office/drawing/2016/ink" xmlns:am3d="http://schemas.microsoft.com/office/drawing/2017/model3d" xmlns:o="urn:schemas-microsoft-com:office:office" xmlns:r="http://schemas.openxmlformats.org/officeDocument/2006/relationships" xmlns:m="http://schemas.openxmlformats.org/officeDocument/2006/math" xmlns:v="urn:schemas-microsoft-com:vml" xmlns:wp14="http://schemas.microsoft.com/office/word/2010/wordprocessingDrawing" xmlns:wp="http://schemas.openxmlformats.org/drawingml/2006/wordprocessingDrawing" xmlns:w10="urn:schemas-microsoft-com:office:word" xmlns:w="http://schemas.openxmlformats.org/wordprocessingml/2006/main" xmlns:w14="http://schemas.microsoft.com/office/word/2010/wordml" xmlns:w15="http://schemas.microsoft.com/office/word/2012/wordml" xmlns:w16cid="http://schemas.microsoft.com/office/word/2016/wordml/cid" xmlns:w16se="http://schemas.microsoft.com/office/word/2015/wordml/symex" xmlns:wpg="http://schemas.microsoft.com/office/word/2010/wordprocessingGroup" xmlns:wpi="http://schemas.microsoft.com/office/word/2010/wordprocessingInk" xmlns:wne="http://schemas.microsoft.com/office/word/2006/wordml" xmlns:wps="http://schemas.microsoft.com/office/word/2010/wordprocessingShape" mc:Ignorable="w14 w15 w16se w16cid wp14">
+<w:ftr xmlns:wpc="http://schemas.microsoft.com/office/word/2010/wordprocessingCanvas" xmlns:cx="http://schemas.microsoft.com/office/drawing/2014/chartex" xmlns:cx1="http://schemas.microsoft.com/office/drawing/2015/9/8/chartex" xmlns:cx2="http://schemas.microsoft.com/office/drawing/2015/10/21/chartex" xmlns:cx3="http://schemas.microsoft.com/office/drawing/2016/5/9/chartex" xmlns:cx4="http://schemas.microsoft.com/office/drawing/2016/5/10/chartex" xmlns:cx5="http://schemas.microsoft.com/office/drawing/2016/5/11/chartex" xmlns:cx6="http://schemas.microsoft.com/office/drawing/2016/5/12/chartex" xmlns:cx7="http://schemas.microsoft.com/office/drawing/2016/5/13/chartex" xmlns:cx8="http://schemas.microsoft.com/office/drawing/2016/5/14/chartex" xmlns:mc="http://schemas.openxmlformats.org/markup-compatibility/2006" xmlns:aink="http://schemas.microsoft.com/office/drawing/2016/ink" xmlns:am3d="http://schemas.microsoft.com/office/drawing/2017/model3d" xmlns:o="urn:schemas-microsoft-com:office:office" xmlns:r="http://schemas.openxmlformats.org/officeDocument/2006/relationships" xmlns:m="http://schemas.openxmlformats.org/officeDocument/2006/math" xmlns:v="urn:schemas-microsoft-com:vml" xmlns:wp14="http://schemas.microsoft.com/office/word/2010/wordprocessingDrawing" xmlns:wp="http://schemas.openxmlformats.org/drawingml/2006/wordprocessingDrawing" xmlns:w10="urn:schemas-microsoft-com:office:word" xmlns:w="http://schemas.openxmlformats.org/wordprocessingml/2006/main" xmlns:w14="http://schemas.microsoft.com/office/word/2010/wordml" xmlns:w15="http://schemas.microsoft.com/office/word/2012/wordml" xmlns:w16cex="http://schemas.microsoft.com/office/word/2018/wordml/cex" xmlns:w16cid="http://schemas.microsoft.com/office/word/2016/wordml/cid" xmlns:w16="http://schemas.microsoft.com/office/word/2018/wordml" xmlns:w16se="http://schemas.microsoft.com/office/word/2015/wordml/symex" xmlns:wpg="http://schemas.microsoft.com/office/word/2010/wordprocessingGroup" xmlns:wpi="http://schemas.microsoft.com/office/word/2010/wordprocessingInk" xmlns:wne="http://schemas.microsoft.com/office/word/2006/wordml" xmlns:wps="http://schemas.microsoft.com/office/word/2010/wordprocessingShape" mc:Ignorable="w14 w15 w16se w16cid w16 w16cex wp14">
   <w:tbl>
     <w:tblPr>
       <w:tblW w:w="5000" w:type="pct"/>
@@ -711,7 +691,7 @@
         </w:tcPr>
         <w:p>
           <w:pPr>
-            <w:pStyle w:val="Kopfzeile"/>
+            <w:pStyle w:val="Header"/>
             <w:rPr>
               <w:caps/>
               <w:sz w:val="18"/>
@@ -730,7 +710,7 @@
         </w:tcPr>
         <w:p>
           <w:pPr>
-            <w:pStyle w:val="Kopfzeile"/>
+            <w:pStyle w:val="Header"/>
             <w:jc w:val="right"/>
             <w:rPr>
               <w:caps/>
@@ -771,7 +751,7 @@
             </w:tcPr>
             <w:p>
               <w:pPr>
-                <w:pStyle w:val="Fuzeile"/>
+                <w:pStyle w:val="Footer"/>
                 <w:rPr>
                   <w:caps/>
                   <w:color w:val="808080" w:themeColor="background1" w:themeShade="80"/>
@@ -800,7 +780,7 @@
         </w:tcPr>
         <w:p>
           <w:pPr>
-            <w:pStyle w:val="Fuzeile"/>
+            <w:pStyle w:val="Footer"/>
             <w:jc w:val="right"/>
             <w:rPr>
               <w:caps/>
@@ -861,14 +841,14 @@
   </w:tbl>
   <w:p>
     <w:pPr>
-      <w:pStyle w:val="Fuzeile"/>
+      <w:pStyle w:val="Footer"/>
     </w:pPr>
   </w:p>
 </w:ftr>
 </file>
 
 <file path=word/footnotes.xml><?xml version="1.0" encoding="utf-8"?>
-<w:footnotes xmlns:wpc="http://schemas.microsoft.com/office/word/2010/wordprocessingCanvas" xmlns:cx="http://schemas.microsoft.com/office/drawing/2014/chartex" xmlns:cx1="http://schemas.microsoft.com/office/drawing/2015/9/8/chartex" xmlns:cx2="http://schemas.microsoft.com/office/drawing/2015/10/21/chartex" xmlns:cx3="http://schemas.microsoft.com/office/drawing/2016/5/9/chartex" xmlns:cx4="http://schemas.microsoft.com/office/drawing/2016/5/10/chartex" xmlns:cx5="http://schemas.microsoft.com/office/drawing/2016/5/11/chartex" xmlns:cx6="http://schemas.microsoft.com/office/drawing/2016/5/12/chartex" xmlns:cx7="http://schemas.microsoft.com/office/drawing/2016/5/13/chartex" xmlns:cx8="http://schemas.microsoft.com/office/drawing/2016/5/14/chartex" xmlns:mc="http://schemas.openxmlformats.org/markup-compatibility/2006" xmlns:aink="http://schemas.microsoft.com/office/drawing/2016/ink" xmlns:am3d="http://schemas.microsoft.com/office/drawing/2017/model3d" xmlns:o="urn:schemas-microsoft-com:office:office" xmlns:r="http://schemas.openxmlformats.org/officeDocument/2006/relationships" xmlns:m="http://schemas.openxmlformats.org/officeDocument/2006/math" xmlns:v="urn:schemas-microsoft-com:vml" xmlns:wp14="http://schemas.microsoft.com/office/word/2010/wordprocessingDrawing" xmlns:wp="http://schemas.openxmlformats.org/drawingml/2006/wordprocessingDrawing" xmlns:w10="urn:schemas-microsoft-com:office:word" xmlns:w="http://schemas.openxmlformats.org/wordprocessingml/2006/main" xmlns:w14="http://schemas.microsoft.com/office/word/2010/wordml" xmlns:w15="http://schemas.microsoft.com/office/word/2012/wordml" xmlns:w16cid="http://schemas.microsoft.com/office/word/2016/wordml/cid" xmlns:w16se="http://schemas.microsoft.com/office/word/2015/wordml/symex" xmlns:wpg="http://schemas.microsoft.com/office/word/2010/wordprocessingGroup" xmlns:wpi="http://schemas.microsoft.com/office/word/2010/wordprocessingInk" xmlns:wne="http://schemas.microsoft.com/office/word/2006/wordml" xmlns:wps="http://schemas.microsoft.com/office/word/2010/wordprocessingShape" mc:Ignorable="w14 w15 w16se w16cid wp14">
+<w:footnotes xmlns:wpc="http://schemas.microsoft.com/office/word/2010/wordprocessingCanvas" xmlns:cx="http://schemas.microsoft.com/office/drawing/2014/chartex" xmlns:cx1="http://schemas.microsoft.com/office/drawing/2015/9/8/chartex" xmlns:cx2="http://schemas.microsoft.com/office/drawing/2015/10/21/chartex" xmlns:cx3="http://schemas.microsoft.com/office/drawing/2016/5/9/chartex" xmlns:cx4="http://schemas.microsoft.com/office/drawing/2016/5/10/chartex" xmlns:cx5="http://schemas.microsoft.com/office/drawing/2016/5/11/chartex" xmlns:cx6="http://schemas.microsoft.com/office/drawing/2016/5/12/chartex" xmlns:cx7="http://schemas.microsoft.com/office/drawing/2016/5/13/chartex" xmlns:cx8="http://schemas.microsoft.com/office/drawing/2016/5/14/chartex" xmlns:mc="http://schemas.openxmlformats.org/markup-compatibility/2006" xmlns:aink="http://schemas.microsoft.com/office/drawing/2016/ink" xmlns:am3d="http://schemas.microsoft.com/office/drawing/2017/model3d" xmlns:o="urn:schemas-microsoft-com:office:office" xmlns:r="http://schemas.openxmlformats.org/officeDocument/2006/relationships" xmlns:m="http://schemas.openxmlformats.org/officeDocument/2006/math" xmlns:v="urn:schemas-microsoft-com:vml" xmlns:wp14="http://schemas.microsoft.com/office/word/2010/wordprocessingDrawing" xmlns:wp="http://schemas.openxmlformats.org/drawingml/2006/wordprocessingDrawing" xmlns:w10="urn:schemas-microsoft-com:office:word" xmlns:w="http://schemas.openxmlformats.org/wordprocessingml/2006/main" xmlns:w14="http://schemas.microsoft.com/office/word/2010/wordml" xmlns:w15="http://schemas.microsoft.com/office/word/2012/wordml" xmlns:w16cex="http://schemas.microsoft.com/office/word/2018/wordml/cex" xmlns:w16cid="http://schemas.microsoft.com/office/word/2016/wordml/cid" xmlns:w16="http://schemas.microsoft.com/office/word/2018/wordml" xmlns:w16se="http://schemas.microsoft.com/office/word/2015/wordml/symex" xmlns:wpg="http://schemas.microsoft.com/office/word/2010/wordprocessingGroup" xmlns:wpi="http://schemas.microsoft.com/office/word/2010/wordprocessingInk" xmlns:wne="http://schemas.microsoft.com/office/word/2006/wordml" xmlns:wps="http://schemas.microsoft.com/office/word/2010/wordprocessingShape" mc:Ignorable="w14 w15 w16se w16cid w16 w16cex wp14">
   <w:footnote w:type="separator" w:id="-1">
     <w:p>
       <w:pPr>
@@ -893,10 +873,10 @@
 </file>
 
 <file path=word/header1.xml><?xml version="1.0" encoding="utf-8"?>
-<w:hdr xmlns:wpc="http://schemas.microsoft.com/office/word/2010/wordprocessingCanvas" xmlns:cx="http://schemas.microsoft.com/office/drawing/2014/chartex" xmlns:cx1="http://schemas.microsoft.com/office/drawing/2015/9/8/chartex" xmlns:cx2="http://schemas.microsoft.com/office/drawing/2015/10/21/chartex" xmlns:cx3="http://schemas.microsoft.com/office/drawing/2016/5/9/chartex" xmlns:cx4="http://schemas.microsoft.com/office/drawing/2016/5/10/chartex" xmlns:cx5="http://schemas.microsoft.com/office/drawing/2016/5/11/chartex" xmlns:cx6="http://schemas.microsoft.com/office/drawing/2016/5/12/chartex" xmlns:cx7="http://schemas.microsoft.com/office/drawing/2016/5/13/chartex" xmlns:cx8="http://schemas.microsoft.com/office/drawing/2016/5/14/chartex" xmlns:mc="http://schemas.openxmlformats.org/markup-compatibility/2006" xmlns:aink="http://schemas.microsoft.com/office/drawing/2016/ink" xmlns:am3d="http://schemas.microsoft.com/office/drawing/2017/model3d" xmlns:o="urn:schemas-microsoft-com:office:office" xmlns:r="http://schemas.openxmlformats.org/officeDocument/2006/relationships" xmlns:m="http://schemas.openxmlformats.org/officeDocument/2006/math" xmlns:v="urn:schemas-microsoft-com:vml" xmlns:wp14="http://schemas.microsoft.com/office/word/2010/wordprocessingDrawing" xmlns:wp="http://schemas.openxmlformats.org/drawingml/2006/wordprocessingDrawing" xmlns:w10="urn:schemas-microsoft-com:office:word" xmlns:w="http://schemas.openxmlformats.org/wordprocessingml/2006/main" xmlns:w14="http://schemas.microsoft.com/office/word/2010/wordml" xmlns:w15="http://schemas.microsoft.com/office/word/2012/wordml" xmlns:w16cid="http://schemas.microsoft.com/office/word/2016/wordml/cid" xmlns:w16se="http://schemas.microsoft.com/office/word/2015/wordml/symex" xmlns:wpg="http://schemas.microsoft.com/office/word/2010/wordprocessingGroup" xmlns:wpi="http://schemas.microsoft.com/office/word/2010/wordprocessingInk" xmlns:wne="http://schemas.microsoft.com/office/word/2006/wordml" xmlns:wps="http://schemas.microsoft.com/office/word/2010/wordprocessingShape" mc:Ignorable="w14 w15 w16se w16cid wp14">
+<w:hdr xmlns:wpc="http://schemas.microsoft.com/office/word/2010/wordprocessingCanvas" xmlns:cx="http://schemas.microsoft.com/office/drawing/2014/chartex" xmlns:cx1="http://schemas.microsoft.com/office/drawing/2015/9/8/chartex" xmlns:cx2="http://schemas.microsoft.com/office/drawing/2015/10/21/chartex" xmlns:cx3="http://schemas.microsoft.com/office/drawing/2016/5/9/chartex" xmlns:cx4="http://schemas.microsoft.com/office/drawing/2016/5/10/chartex" xmlns:cx5="http://schemas.microsoft.com/office/drawing/2016/5/11/chartex" xmlns:cx6="http://schemas.microsoft.com/office/drawing/2016/5/12/chartex" xmlns:cx7="http://schemas.microsoft.com/office/drawing/2016/5/13/chartex" xmlns:cx8="http://schemas.microsoft.com/office/drawing/2016/5/14/chartex" xmlns:mc="http://schemas.openxmlformats.org/markup-compatibility/2006" xmlns:aink="http://schemas.microsoft.com/office/drawing/2016/ink" xmlns:am3d="http://schemas.microsoft.com/office/drawing/2017/model3d" xmlns:o="urn:schemas-microsoft-com:office:office" xmlns:r="http://schemas.openxmlformats.org/officeDocument/2006/relationships" xmlns:m="http://schemas.openxmlformats.org/officeDocument/2006/math" xmlns:v="urn:schemas-microsoft-com:vml" xmlns:wp14="http://schemas.microsoft.com/office/word/2010/wordprocessingDrawing" xmlns:wp="http://schemas.openxmlformats.org/drawingml/2006/wordprocessingDrawing" xmlns:w10="urn:schemas-microsoft-com:office:word" xmlns:w="http://schemas.openxmlformats.org/wordprocessingml/2006/main" xmlns:w14="http://schemas.microsoft.com/office/word/2010/wordml" xmlns:w15="http://schemas.microsoft.com/office/word/2012/wordml" xmlns:w16cex="http://schemas.microsoft.com/office/word/2018/wordml/cex" xmlns:w16cid="http://schemas.microsoft.com/office/word/2016/wordml/cid" xmlns:w16="http://schemas.microsoft.com/office/word/2018/wordml" xmlns:w16se="http://schemas.microsoft.com/office/word/2015/wordml/symex" xmlns:wpg="http://schemas.microsoft.com/office/word/2010/wordprocessingGroup" xmlns:wpi="http://schemas.microsoft.com/office/word/2010/wordprocessingInk" xmlns:wne="http://schemas.microsoft.com/office/word/2006/wordml" xmlns:wps="http://schemas.microsoft.com/office/word/2010/wordprocessingShape" mc:Ignorable="w14 w15 w16se w16cid w16 w16cex wp14">
   <w:p>
     <w:pPr>
-      <w:pStyle w:val="Kopfzeile"/>
+      <w:pStyle w:val="Header"/>
       <w:tabs>
         <w:tab w:val="clear" w:pos="4536"/>
         <w:tab w:val="clear" w:pos="9072"/>
@@ -914,7 +894,7 @@
       <mc:AlternateContent>
         <mc:Choice Requires="wps">
           <w:drawing>
-            <wp:anchor distT="0" distB="0" distL="118745" distR="118745" simplePos="0" relativeHeight="251659264" behindDoc="1" locked="0" layoutInCell="1" allowOverlap="0">
+            <wp:anchor distT="0" distB="0" distL="118745" distR="118745" simplePos="0" relativeHeight="251659264" behindDoc="1" locked="0" layoutInCell="1" allowOverlap="0" wp14:anchorId="3B3F3A34" wp14:editId="03A8B6BC">
               <wp:simplePos x="0" y="0"/>
               <wp:positionH relativeFrom="margin">
                 <wp:align>center</wp:align>
@@ -989,7 +969,7 @@
                           <w:sdtContent>
                             <w:p>
                               <w:pPr>
-                                <w:pStyle w:val="Kopfzeile"/>
+                                <w:pStyle w:val="Header"/>
                                 <w:jc w:val="center"/>
                                 <w:rPr>
                                   <w:caps/>
@@ -1028,7 +1008,7 @@
         </mc:Choice>
         <mc:Fallback>
           <w:pict>
-            <v:rect id="Rechteck 197" o:spid="_x0000_s1026" style="position:absolute;margin-left:0;margin-top:0;width:468.5pt;height:21.3pt;z-index:-251657216;visibility:visible;mso-wrap-style:square;mso-width-percent:1000;mso-height-percent:27;mso-top-percent:45;mso-wrap-distance-left:9.35pt;mso-wrap-distance-top:0;mso-wrap-distance-right:9.35pt;mso-wrap-distance-bottom:0;mso-position-horizontal:center;mso-position-horizontal-relative:margin;mso-position-vertical-relative:page;mso-width-percent:1000;mso-height-percent:27;mso-top-percent:45;mso-width-relative:margin;mso-height-relative:page;v-text-anchor:middle" o:gfxdata="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" o:allowoverlap="f" fillcolor="#4472c4 [3204]" stroked="f" strokeweight="1pt">
+            <v:rect w14:anchorId="3B3F3A34" id="Rechteck 197" o:spid="_x0000_s1026" style="position:absolute;margin-left:0;margin-top:0;width:468.5pt;height:21.3pt;z-index:-251657216;visibility:visible;mso-wrap-style:square;mso-width-percent:1000;mso-height-percent:27;mso-top-percent:45;mso-wrap-distance-left:9.35pt;mso-wrap-distance-top:0;mso-wrap-distance-right:9.35pt;mso-wrap-distance-bottom:0;mso-position-horizontal:center;mso-position-horizontal-relative:margin;mso-position-vertical-relative:page;mso-width-percent:1000;mso-height-percent:27;mso-top-percent:45;mso-width-relative:margin;mso-height-relative:page;v-text-anchor:middle" o:gfxdata="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" o:allowoverlap="f" fillcolor="#4472c4 [3204]" stroked="f" strokeweight="1pt">
               <v:textbox style="mso-fit-shape-to-text:t">
                 <w:txbxContent>
                   <w:sdt>
@@ -1047,7 +1027,7 @@
                     <w:sdtContent>
                       <w:p>
                         <w:pPr>
-                          <w:pStyle w:val="Kopfzeile"/>
+                          <w:pStyle w:val="Header"/>
                           <w:jc w:val="center"/>
                           <w:rPr>
                             <w:caps/>
@@ -1077,7 +1057,7 @@
 </file>
 
 <file path=word/numbering.xml><?xml version="1.0" encoding="utf-8"?>
-<w:numbering xmlns:wpc="http://schemas.microsoft.com/office/word/2010/wordprocessingCanvas" xmlns:cx="http://schemas.microsoft.com/office/drawing/2014/chartex" xmlns:cx1="http://schemas.microsoft.com/office/drawing/2015/9/8/chartex" xmlns:cx2="http://schemas.microsoft.com/office/drawing/2015/10/21/chartex" xmlns:cx3="http://schemas.microsoft.com/office/drawing/2016/5/9/chartex" xmlns:cx4="http://schemas.microsoft.com/office/drawing/2016/5/10/chartex" xmlns:cx5="http://schemas.microsoft.com/office/drawing/2016/5/11/chartex" xmlns:cx6="http://schemas.microsoft.com/office/drawing/2016/5/12/chartex" xmlns:cx7="http://schemas.microsoft.com/office/drawing/2016/5/13/chartex" xmlns:cx8="http://schemas.microsoft.com/office/drawing/2016/5/14/chartex" xmlns:mc="http://schemas.openxmlformats.org/markup-compatibility/2006" xmlns:aink="http://schemas.microsoft.com/office/drawing/2016/ink" xmlns:am3d="http://schemas.microsoft.com/office/drawing/2017/model3d" xmlns:o="urn:schemas-microsoft-com:office:office" xmlns:r="http://schemas.openxmlformats.org/officeDocument/2006/relationships" xmlns:m="http://schemas.openxmlformats.org/officeDocument/2006/math" xmlns:v="urn:schemas-microsoft-com:vml" xmlns:wp14="http://schemas.microsoft.com/office/word/2010/wordprocessingDrawing" xmlns:wp="http://schemas.openxmlformats.org/drawingml/2006/wordprocessingDrawing" xmlns:w10="urn:schemas-microsoft-com:office:word" xmlns:w="http://schemas.openxmlformats.org/wordprocessingml/2006/main" xmlns:w14="http://schemas.microsoft.com/office/word/2010/wordml" xmlns:w15="http://schemas.microsoft.com/office/word/2012/wordml" xmlns:w16cid="http://schemas.microsoft.com/office/word/2016/wordml/cid" xmlns:w16se="http://schemas.microsoft.com/office/word/2015/wordml/symex" xmlns:wpg="http://schemas.microsoft.com/office/word/2010/wordprocessingGroup" xmlns:wpi="http://schemas.microsoft.com/office/word/2010/wordprocessingInk" xmlns:wne="http://schemas.microsoft.com/office/word/2006/wordml" xmlns:wps="http://schemas.microsoft.com/office/word/2010/wordprocessingShape" mc:Ignorable="w14 w15 w16se w16cid wp14">
+<w:numbering xmlns:wpc="http://schemas.microsoft.com/office/word/2010/wordprocessingCanvas" xmlns:cx="http://schemas.microsoft.com/office/drawing/2014/chartex" xmlns:cx1="http://schemas.microsoft.com/office/drawing/2015/9/8/chartex" xmlns:cx2="http://schemas.microsoft.com/office/drawing/2015/10/21/chartex" xmlns:cx3="http://schemas.microsoft.com/office/drawing/2016/5/9/chartex" xmlns:cx4="http://schemas.microsoft.com/office/drawing/2016/5/10/chartex" xmlns:cx5="http://schemas.microsoft.com/office/drawing/2016/5/11/chartex" xmlns:cx6="http://schemas.microsoft.com/office/drawing/2016/5/12/chartex" xmlns:cx7="http://schemas.microsoft.com/office/drawing/2016/5/13/chartex" xmlns:cx8="http://schemas.microsoft.com/office/drawing/2016/5/14/chartex" xmlns:mc="http://schemas.openxmlformats.org/markup-compatibility/2006" xmlns:aink="http://schemas.microsoft.com/office/drawing/2016/ink" xmlns:am3d="http://schemas.microsoft.com/office/drawing/2017/model3d" xmlns:o="urn:schemas-microsoft-com:office:office" xmlns:r="http://schemas.openxmlformats.org/officeDocument/2006/relationships" xmlns:m="http://schemas.openxmlformats.org/officeDocument/2006/math" xmlns:v="urn:schemas-microsoft-com:vml" xmlns:wp14="http://schemas.microsoft.com/office/word/2010/wordprocessingDrawing" xmlns:wp="http://schemas.openxmlformats.org/drawingml/2006/wordprocessingDrawing" xmlns:w10="urn:schemas-microsoft-com:office:word" xmlns:w="http://schemas.openxmlformats.org/wordprocessingml/2006/main" xmlns:w14="http://schemas.microsoft.com/office/word/2010/wordml" xmlns:w15="http://schemas.microsoft.com/office/word/2012/wordml" xmlns:w16cex="http://schemas.microsoft.com/office/word/2018/wordml/cex" xmlns:w16cid="http://schemas.microsoft.com/office/word/2016/wordml/cid" xmlns:w16="http://schemas.microsoft.com/office/word/2018/wordml" xmlns:w16se="http://schemas.microsoft.com/office/word/2015/wordml/symex" xmlns:wpg="http://schemas.microsoft.com/office/word/2010/wordprocessingGroup" xmlns:wpi="http://schemas.microsoft.com/office/word/2010/wordprocessingInk" xmlns:wne="http://schemas.microsoft.com/office/word/2006/wordml" xmlns:wps="http://schemas.microsoft.com/office/word/2010/wordprocessingShape" mc:Ignorable="w14 w15 w16se w16cid w16 w16cex wp14">
   <w:abstractNum w:abstractNumId="0" w15:restartNumberingAfterBreak="0">
     <w:nsid w:val="268E49CA"/>
     <w:multiLevelType w:val="hybridMultilevel"/>
@@ -1376,7 +1356,7 @@
 </file>
 
 <file path=word/styles.xml><?xml version="1.0" encoding="utf-8"?>
-<w:styles xmlns:mc="http://schemas.openxmlformats.org/markup-compatibility/2006" xmlns:r="http://schemas.openxmlformats.org/officeDocument/2006/relationships" xmlns:w="http://schemas.openxmlformats.org/wordprocessingml/2006/main" xmlns:w14="http://schemas.microsoft.com/office/word/2010/wordml" xmlns:w15="http://schemas.microsoft.com/office/word/2012/wordml" xmlns:w16cid="http://schemas.microsoft.com/office/word/2016/wordml/cid" xmlns:w16se="http://schemas.microsoft.com/office/word/2015/wordml/symex" mc:Ignorable="w14 w15 w16se w16cid">
+<w:styles xmlns:mc="http://schemas.openxmlformats.org/markup-compatibility/2006" xmlns:r="http://schemas.openxmlformats.org/officeDocument/2006/relationships" xmlns:w="http://schemas.openxmlformats.org/wordprocessingml/2006/main" xmlns:w14="http://schemas.microsoft.com/office/word/2010/wordml" xmlns:w15="http://schemas.microsoft.com/office/word/2012/wordml" xmlns:w16cex="http://schemas.microsoft.com/office/word/2018/wordml/cex" xmlns:w16cid="http://schemas.microsoft.com/office/word/2016/wordml/cid" xmlns:w16="http://schemas.microsoft.com/office/word/2018/wordml" xmlns:w16se="http://schemas.microsoft.com/office/word/2015/wordml/symex" mc:Ignorable="w14 w15 w16se w16cid w16 w16cex">
   <w:docDefaults>
     <w:rPrDefault>
       <w:rPr>
@@ -1770,15 +1750,15 @@
     <w:lsdException w:name="Unresolved Mention" w:semiHidden="1" w:unhideWhenUsed="1"/>
     <w:lsdException w:name="Smart Link" w:semiHidden="1" w:unhideWhenUsed="1"/>
   </w:latentStyles>
-  <w:style w:type="paragraph" w:default="1" w:styleId="Standard">
+  <w:style w:type="paragraph" w:default="1" w:styleId="Normal">
     <w:name w:val="Normal"/>
     <w:qFormat/>
   </w:style>
-  <w:style w:type="paragraph" w:styleId="berschrift1">
+  <w:style w:type="paragraph" w:styleId="Heading1">
     <w:name w:val="heading 1"/>
-    <w:basedOn w:val="Standard"/>
-    <w:next w:val="Standard"/>
-    <w:link w:val="berschrift1Zchn"/>
+    <w:basedOn w:val="Normal"/>
+    <w:next w:val="Normal"/>
+    <w:link w:val="Heading1Char"/>
     <w:uiPriority w:val="9"/>
     <w:qFormat/>
     <w:rsid w:val="001A613F"/>
@@ -1795,11 +1775,11 @@
       <w:szCs w:val="32"/>
     </w:rPr>
   </w:style>
-  <w:style w:type="paragraph" w:styleId="berschrift2">
+  <w:style w:type="paragraph" w:styleId="Heading2">
     <w:name w:val="heading 2"/>
-    <w:basedOn w:val="Standard"/>
-    <w:next w:val="Standard"/>
-    <w:link w:val="berschrift2Zchn"/>
+    <w:basedOn w:val="Normal"/>
+    <w:next w:val="Normal"/>
+    <w:link w:val="Heading2Char"/>
     <w:uiPriority w:val="9"/>
     <w:unhideWhenUsed/>
     <w:qFormat/>
@@ -1817,11 +1797,11 @@
       <w:szCs w:val="26"/>
     </w:rPr>
   </w:style>
-  <w:style w:type="paragraph" w:styleId="berschrift3">
+  <w:style w:type="paragraph" w:styleId="Heading3">
     <w:name w:val="heading 3"/>
-    <w:basedOn w:val="Standard"/>
-    <w:next w:val="Standard"/>
-    <w:link w:val="berschrift3Zchn"/>
+    <w:basedOn w:val="Normal"/>
+    <w:next w:val="Normal"/>
+    <w:link w:val="Heading3Char"/>
     <w:uiPriority w:val="9"/>
     <w:unhideWhenUsed/>
     <w:qFormat/>
@@ -1839,11 +1819,11 @@
       <w:szCs w:val="24"/>
     </w:rPr>
   </w:style>
-  <w:style w:type="paragraph" w:styleId="berschrift4">
+  <w:style w:type="paragraph" w:styleId="Heading4">
     <w:name w:val="heading 4"/>
-    <w:basedOn w:val="Standard"/>
-    <w:next w:val="Standard"/>
-    <w:link w:val="berschrift4Zchn"/>
+    <w:basedOn w:val="Normal"/>
+    <w:next w:val="Normal"/>
+    <w:link w:val="Heading4Char"/>
     <w:uiPriority w:val="9"/>
     <w:unhideWhenUsed/>
     <w:qFormat/>
@@ -1861,13 +1841,13 @@
       <w:color w:val="2F5496" w:themeColor="accent1" w:themeShade="BF"/>
     </w:rPr>
   </w:style>
-  <w:style w:type="character" w:default="1" w:styleId="Absatz-Standardschriftart">
+  <w:style w:type="character" w:default="1" w:styleId="DefaultParagraphFont">
     <w:name w:val="Default Paragraph Font"/>
     <w:uiPriority w:val="1"/>
     <w:semiHidden/>
     <w:unhideWhenUsed/>
   </w:style>
-  <w:style w:type="table" w:default="1" w:styleId="NormaleTabelle">
+  <w:style w:type="table" w:default="1" w:styleId="TableNormal">
     <w:name w:val="Normal Table"/>
     <w:uiPriority w:val="99"/>
     <w:semiHidden/>
@@ -1882,17 +1862,17 @@
       </w:tblCellMar>
     </w:tblPr>
   </w:style>
-  <w:style w:type="numbering" w:default="1" w:styleId="KeineListe">
+  <w:style w:type="numbering" w:default="1" w:styleId="NoList">
     <w:name w:val="No List"/>
     <w:uiPriority w:val="99"/>
     <w:semiHidden/>
     <w:unhideWhenUsed/>
   </w:style>
-  <w:style w:type="paragraph" w:styleId="Titel">
+  <w:style w:type="paragraph" w:styleId="Title">
     <w:name w:val="Title"/>
-    <w:basedOn w:val="Standard"/>
-    <w:next w:val="Standard"/>
-    <w:link w:val="TitelZchn"/>
+    <w:basedOn w:val="Normal"/>
+    <w:next w:val="Normal"/>
+    <w:link w:val="TitleChar"/>
     <w:uiPriority w:val="10"/>
     <w:qFormat/>
     <w:rsid w:val="001A613F"/>
@@ -1908,10 +1888,10 @@
       <w:szCs w:val="56"/>
     </w:rPr>
   </w:style>
-  <w:style w:type="character" w:customStyle="1" w:styleId="TitelZchn">
-    <w:name w:val="Titel Zchn"/>
-    <w:basedOn w:val="Absatz-Standardschriftart"/>
-    <w:link w:val="Titel"/>
+  <w:style w:type="character" w:customStyle="1" w:styleId="TitleChar">
+    <w:name w:val="Title Char"/>
+    <w:basedOn w:val="DefaultParagraphFont"/>
+    <w:link w:val="Title"/>
     <w:uiPriority w:val="10"/>
     <w:rsid w:val="001A613F"/>
     <w:rPr>
@@ -1922,10 +1902,10 @@
       <w:szCs w:val="56"/>
     </w:rPr>
   </w:style>
-  <w:style w:type="character" w:customStyle="1" w:styleId="berschrift1Zchn">
-    <w:name w:val="Überschrift 1 Zchn"/>
-    <w:basedOn w:val="Absatz-Standardschriftart"/>
-    <w:link w:val="berschrift1"/>
+  <w:style w:type="character" w:customStyle="1" w:styleId="Heading1Char">
+    <w:name w:val="Heading 1 Char"/>
+    <w:basedOn w:val="DefaultParagraphFont"/>
+    <w:link w:val="Heading1"/>
     <w:uiPriority w:val="9"/>
     <w:rsid w:val="001A613F"/>
     <w:rPr>
@@ -1935,10 +1915,10 @@
       <w:szCs w:val="32"/>
     </w:rPr>
   </w:style>
-  <w:style w:type="character" w:customStyle="1" w:styleId="berschrift2Zchn">
-    <w:name w:val="Überschrift 2 Zchn"/>
-    <w:basedOn w:val="Absatz-Standardschriftart"/>
-    <w:link w:val="berschrift2"/>
+  <w:style w:type="character" w:customStyle="1" w:styleId="Heading2Char">
+    <w:name w:val="Heading 2 Char"/>
+    <w:basedOn w:val="DefaultParagraphFont"/>
+    <w:link w:val="Heading2"/>
     <w:uiPriority w:val="9"/>
     <w:rsid w:val="001A613F"/>
     <w:rPr>
@@ -1948,9 +1928,9 @@
       <w:szCs w:val="26"/>
     </w:rPr>
   </w:style>
-  <w:style w:type="table" w:styleId="Tabellenraster">
+  <w:style w:type="table" w:styleId="TableGrid">
     <w:name w:val="Table Grid"/>
-    <w:basedOn w:val="NormaleTabelle"/>
+    <w:basedOn w:val="TableNormal"/>
     <w:uiPriority w:val="39"/>
     <w:rsid w:val="001A613F"/>
     <w:pPr>
@@ -1967,9 +1947,9 @@
       </w:tblBorders>
     </w:tblPr>
   </w:style>
-  <w:style w:type="table" w:styleId="Gitternetztabelle2Akzent1">
+  <w:style w:type="table" w:styleId="GridTable2-Accent1">
     <w:name w:val="Grid Table 2 Accent 1"/>
-    <w:basedOn w:val="NormaleTabelle"/>
+    <w:basedOn w:val="TableNormal"/>
     <w:uiPriority w:val="47"/>
     <w:rsid w:val="001A613F"/>
     <w:pPr>
@@ -2042,10 +2022,10 @@
       </w:tcPr>
     </w:tblStylePr>
   </w:style>
-  <w:style w:type="paragraph" w:styleId="Kopfzeile">
+  <w:style w:type="paragraph" w:styleId="Header">
     <w:name w:val="header"/>
-    <w:basedOn w:val="Standard"/>
-    <w:link w:val="KopfzeileZchn"/>
+    <w:basedOn w:val="Normal"/>
+    <w:link w:val="HeaderChar"/>
     <w:uiPriority w:val="99"/>
     <w:unhideWhenUsed/>
     <w:rsid w:val="008D1CE8"/>
@@ -2057,17 +2037,17 @@
       <w:spacing w:after="0" w:line="240" w:lineRule="auto"/>
     </w:pPr>
   </w:style>
-  <w:style w:type="character" w:customStyle="1" w:styleId="KopfzeileZchn">
-    <w:name w:val="Kopfzeile Zchn"/>
-    <w:basedOn w:val="Absatz-Standardschriftart"/>
-    <w:link w:val="Kopfzeile"/>
+  <w:style w:type="character" w:customStyle="1" w:styleId="HeaderChar">
+    <w:name w:val="Header Char"/>
+    <w:basedOn w:val="DefaultParagraphFont"/>
+    <w:link w:val="Header"/>
     <w:uiPriority w:val="99"/>
     <w:rsid w:val="008D1CE8"/>
   </w:style>
-  <w:style w:type="paragraph" w:styleId="Fuzeile">
+  <w:style w:type="paragraph" w:styleId="Footer">
     <w:name w:val="footer"/>
-    <w:basedOn w:val="Standard"/>
-    <w:link w:val="FuzeileZchn"/>
+    <w:basedOn w:val="Normal"/>
+    <w:link w:val="FooterChar"/>
     <w:uiPriority w:val="99"/>
     <w:unhideWhenUsed/>
     <w:rsid w:val="008D1CE8"/>
@@ -2079,17 +2059,17 @@
       <w:spacing w:after="0" w:line="240" w:lineRule="auto"/>
     </w:pPr>
   </w:style>
-  <w:style w:type="character" w:customStyle="1" w:styleId="FuzeileZchn">
-    <w:name w:val="Fußzeile Zchn"/>
-    <w:basedOn w:val="Absatz-Standardschriftart"/>
-    <w:link w:val="Fuzeile"/>
+  <w:style w:type="character" w:customStyle="1" w:styleId="FooterChar">
+    <w:name w:val="Footer Char"/>
+    <w:basedOn w:val="DefaultParagraphFont"/>
+    <w:link w:val="Footer"/>
     <w:uiPriority w:val="99"/>
     <w:rsid w:val="008D1CE8"/>
   </w:style>
-  <w:style w:type="character" w:customStyle="1" w:styleId="berschrift3Zchn">
-    <w:name w:val="Überschrift 3 Zchn"/>
-    <w:basedOn w:val="Absatz-Standardschriftart"/>
-    <w:link w:val="berschrift3"/>
+  <w:style w:type="character" w:customStyle="1" w:styleId="Heading3Char">
+    <w:name w:val="Heading 3 Char"/>
+    <w:basedOn w:val="DefaultParagraphFont"/>
+    <w:link w:val="Heading3"/>
     <w:uiPriority w:val="9"/>
     <w:rsid w:val="003F6C9F"/>
     <w:rPr>
@@ -2101,7 +2081,7 @@
   </w:style>
   <w:style w:type="character" w:styleId="Hyperlink">
     <w:name w:val="Hyperlink"/>
-    <w:basedOn w:val="Absatz-Standardschriftart"/>
+    <w:basedOn w:val="DefaultParagraphFont"/>
     <w:uiPriority w:val="99"/>
     <w:unhideWhenUsed/>
     <w:rsid w:val="00911BEA"/>
@@ -2110,9 +2090,9 @@
       <w:u w:val="single"/>
     </w:rPr>
   </w:style>
-  <w:style w:type="character" w:styleId="NichtaufgelsteErwhnung">
+  <w:style w:type="character" w:styleId="UnresolvedMention">
     <w:name w:val="Unresolved Mention"/>
-    <w:basedOn w:val="Absatz-Standardschriftart"/>
+    <w:basedOn w:val="DefaultParagraphFont"/>
     <w:uiPriority w:val="99"/>
     <w:semiHidden/>
     <w:unhideWhenUsed/>
@@ -2122,10 +2102,10 @@
       <w:shd w:val="clear" w:color="auto" w:fill="E1DFDD"/>
     </w:rPr>
   </w:style>
-  <w:style w:type="character" w:customStyle="1" w:styleId="berschrift4Zchn">
-    <w:name w:val="Überschrift 4 Zchn"/>
-    <w:basedOn w:val="Absatz-Standardschriftart"/>
-    <w:link w:val="berschrift4"/>
+  <w:style w:type="character" w:customStyle="1" w:styleId="Heading4Char">
+    <w:name w:val="Heading 4 Char"/>
+    <w:basedOn w:val="DefaultParagraphFont"/>
+    <w:link w:val="Heading4"/>
     <w:uiPriority w:val="9"/>
     <w:rsid w:val="00680F04"/>
     <w:rPr>
@@ -2135,9 +2115,9 @@
       <w:color w:val="2F5496" w:themeColor="accent1" w:themeShade="BF"/>
     </w:rPr>
   </w:style>
-  <w:style w:type="paragraph" w:styleId="Listenabsatz">
+  <w:style w:type="paragraph" w:styleId="ListParagraph">
     <w:name w:val="List Paragraph"/>
-    <w:basedOn w:val="Standard"/>
+    <w:basedOn w:val="Normal"/>
     <w:uiPriority w:val="34"/>
     <w:qFormat/>
     <w:rsid w:val="0071139C"/>
@@ -2150,7 +2130,7 @@
 </file>
 
 <file path=word/glossary/document.xml><?xml version="1.0" encoding="utf-8"?>
-<w:glossaryDocument xmlns:wpc="http://schemas.microsoft.com/office/word/2010/wordprocessingCanvas" xmlns:cx="http://schemas.microsoft.com/office/drawing/2014/chartex" xmlns:cx1="http://schemas.microsoft.com/office/drawing/2015/9/8/chartex" xmlns:cx2="http://schemas.microsoft.com/office/drawing/2015/10/21/chartex" xmlns:cx3="http://schemas.microsoft.com/office/drawing/2016/5/9/chartex" xmlns:cx4="http://schemas.microsoft.com/office/drawing/2016/5/10/chartex" xmlns:cx5="http://schemas.microsoft.com/office/drawing/2016/5/11/chartex" xmlns:cx6="http://schemas.microsoft.com/office/drawing/2016/5/12/chartex" xmlns:cx7="http://schemas.microsoft.com/office/drawing/2016/5/13/chartex" xmlns:cx8="http://schemas.microsoft.com/office/drawing/2016/5/14/chartex" xmlns:mc="http://schemas.openxmlformats.org/markup-compatibility/2006" xmlns:aink="http://schemas.microsoft.com/office/drawing/2016/ink" xmlns:am3d="http://schemas.microsoft.com/office/drawing/2017/model3d" xmlns:o="urn:schemas-microsoft-com:office:office" xmlns:r="http://schemas.openxmlformats.org/officeDocument/2006/relationships" xmlns:m="http://schemas.openxmlformats.org/officeDocument/2006/math" xmlns:v="urn:schemas-microsoft-com:vml" xmlns:wp14="http://schemas.microsoft.com/office/word/2010/wordprocessingDrawing" xmlns:wp="http://schemas.openxmlformats.org/drawingml/2006/wordprocessingDrawing" xmlns:w10="urn:schemas-microsoft-com:office:word" xmlns:w="http://schemas.openxmlformats.org/wordprocessingml/2006/main" xmlns:w14="http://schemas.microsoft.com/office/word/2010/wordml" xmlns:w15="http://schemas.microsoft.com/office/word/2012/wordml" xmlns:w16cid="http://schemas.microsoft.com/office/word/2016/wordml/cid" xmlns:w16se="http://schemas.microsoft.com/office/word/2015/wordml/symex" xmlns:wpg="http://schemas.microsoft.com/office/word/2010/wordprocessingGroup" xmlns:wpi="http://schemas.microsoft.com/office/word/2010/wordprocessingInk" xmlns:wne="http://schemas.microsoft.com/office/word/2006/wordml" xmlns:wps="http://schemas.microsoft.com/office/word/2010/wordprocessingShape" mc:Ignorable="w14 w15 w16se w16cid wp14">
+<w:glossaryDocument xmlns:wpc="http://schemas.microsoft.com/office/word/2010/wordprocessingCanvas" xmlns:cx="http://schemas.microsoft.com/office/drawing/2014/chartex" xmlns:cx1="http://schemas.microsoft.com/office/drawing/2015/9/8/chartex" xmlns:cx2="http://schemas.microsoft.com/office/drawing/2015/10/21/chartex" xmlns:cx3="http://schemas.microsoft.com/office/drawing/2016/5/9/chartex" xmlns:cx4="http://schemas.microsoft.com/office/drawing/2016/5/10/chartex" xmlns:cx5="http://schemas.microsoft.com/office/drawing/2016/5/11/chartex" xmlns:cx6="http://schemas.microsoft.com/office/drawing/2016/5/12/chartex" xmlns:cx7="http://schemas.microsoft.com/office/drawing/2016/5/13/chartex" xmlns:cx8="http://schemas.microsoft.com/office/drawing/2016/5/14/chartex" xmlns:mc="http://schemas.openxmlformats.org/markup-compatibility/2006" xmlns:aink="http://schemas.microsoft.com/office/drawing/2016/ink" xmlns:am3d="http://schemas.microsoft.com/office/drawing/2017/model3d" xmlns:o="urn:schemas-microsoft-com:office:office" xmlns:r="http://schemas.openxmlformats.org/officeDocument/2006/relationships" xmlns:m="http://schemas.openxmlformats.org/officeDocument/2006/math" xmlns:v="urn:schemas-microsoft-com:vml" xmlns:wp14="http://schemas.microsoft.com/office/word/2010/wordprocessingDrawing" xmlns:wp="http://schemas.openxmlformats.org/drawingml/2006/wordprocessingDrawing" xmlns:w10="urn:schemas-microsoft-com:office:word" xmlns:w="http://schemas.openxmlformats.org/wordprocessingml/2006/main" xmlns:w14="http://schemas.microsoft.com/office/word/2010/wordml" xmlns:w15="http://schemas.microsoft.com/office/word/2012/wordml" xmlns:w16cex="http://schemas.microsoft.com/office/word/2018/wordml/cex" xmlns:w16cid="http://schemas.microsoft.com/office/word/2016/wordml/cid" xmlns:w16="http://schemas.microsoft.com/office/word/2018/wordml" xmlns:w16se="http://schemas.microsoft.com/office/word/2015/wordml/symex" xmlns:wpg="http://schemas.microsoft.com/office/word/2010/wordprocessingGroup" xmlns:wpi="http://schemas.microsoft.com/office/word/2010/wordprocessingInk" xmlns:wne="http://schemas.microsoft.com/office/word/2006/wordml" xmlns:wps="http://schemas.microsoft.com/office/word/2010/wordprocessingShape" mc:Ignorable="w14 w15 w16se w16cid w16 w16cex wp14">
   <w:docParts>
     <w:docPart>
       <w:docPartPr>
@@ -2174,7 +2154,7 @@
           </w:pPr>
           <w:r>
             <w:rPr>
-              <w:rStyle w:val="Platzhaltertext"/>
+              <w:rStyle w:val="PlaceholderText"/>
               <w:lang w:val="de-DE"/>
             </w:rPr>
             <w:t>[Autor]</w:t>
@@ -2187,7 +2167,7 @@
 </file>
 
 <file path=word/glossary/fontTable.xml><?xml version="1.0" encoding="utf-8"?>
-<w:fonts xmlns:mc="http://schemas.openxmlformats.org/markup-compatibility/2006" xmlns:r="http://schemas.openxmlformats.org/officeDocument/2006/relationships" xmlns:w="http://schemas.openxmlformats.org/wordprocessingml/2006/main" xmlns:w14="http://schemas.microsoft.com/office/word/2010/wordml" xmlns:w15="http://schemas.microsoft.com/office/word/2012/wordml" xmlns:w16cid="http://schemas.microsoft.com/office/word/2016/wordml/cid" xmlns:w16se="http://schemas.microsoft.com/office/word/2015/wordml/symex" mc:Ignorable="w14 w15 w16se w16cid">
+<w:fonts xmlns:mc="http://schemas.openxmlformats.org/markup-compatibility/2006" xmlns:r="http://schemas.openxmlformats.org/officeDocument/2006/relationships" xmlns:w="http://schemas.openxmlformats.org/wordprocessingml/2006/main" xmlns:w14="http://schemas.microsoft.com/office/word/2010/wordml" xmlns:w15="http://schemas.microsoft.com/office/word/2012/wordml" xmlns:w16cex="http://schemas.microsoft.com/office/word/2018/wordml/cex" xmlns:w16cid="http://schemas.microsoft.com/office/word/2016/wordml/cid" xmlns:w16="http://schemas.microsoft.com/office/word/2018/wordml" xmlns:w16se="http://schemas.microsoft.com/office/word/2015/wordml/symex" mc:Ignorable="w14 w15 w16se w16cid w16 w16cex">
   <w:font w:name="Symbol">
     <w:panose1 w:val="05050102010706020507"/>
     <w:charset w:val="02"/>
@@ -2234,7 +2214,7 @@
 </file>
 
 <file path=word/glossary/settings.xml><?xml version="1.0" encoding="utf-8"?>
-<w:settings xmlns:mc="http://schemas.openxmlformats.org/markup-compatibility/2006" xmlns:o="urn:schemas-microsoft-com:office:office" xmlns:r="http://schemas.openxmlformats.org/officeDocument/2006/relationships" xmlns:m="http://schemas.openxmlformats.org/officeDocument/2006/math" xmlns:v="urn:schemas-microsoft-com:vml" xmlns:w10="urn:schemas-microsoft-com:office:word" xmlns:w="http://schemas.openxmlformats.org/wordprocessingml/2006/main" xmlns:w14="http://schemas.microsoft.com/office/word/2010/wordml" xmlns:w15="http://schemas.microsoft.com/office/word/2012/wordml" xmlns:w16cid="http://schemas.microsoft.com/office/word/2016/wordml/cid" xmlns:w16se="http://schemas.microsoft.com/office/word/2015/wordml/symex" xmlns:sl="http://schemas.openxmlformats.org/schemaLibrary/2006/main" mc:Ignorable="w14 w15 w16se w16cid">
+<w:settings xmlns:mc="http://schemas.openxmlformats.org/markup-compatibility/2006" xmlns:o="urn:schemas-microsoft-com:office:office" xmlns:r="http://schemas.openxmlformats.org/officeDocument/2006/relationships" xmlns:m="http://schemas.openxmlformats.org/officeDocument/2006/math" xmlns:v="urn:schemas-microsoft-com:vml" xmlns:w10="urn:schemas-microsoft-com:office:word" xmlns:w="http://schemas.openxmlformats.org/wordprocessingml/2006/main" xmlns:w14="http://schemas.microsoft.com/office/word/2010/wordml" xmlns:w15="http://schemas.microsoft.com/office/word/2012/wordml" xmlns:w16cex="http://schemas.microsoft.com/office/word/2018/wordml/cex" xmlns:w16cid="http://schemas.microsoft.com/office/word/2016/wordml/cid" xmlns:w16="http://schemas.microsoft.com/office/word/2018/wordml" xmlns:w16se="http://schemas.microsoft.com/office/word/2015/wordml/symex" xmlns:sl="http://schemas.openxmlformats.org/schemaLibrary/2006/main" mc:Ignorable="w14 w15 w16se w16cid w16 w16cex">
   <w:view w:val="normal"/>
   <w:defaultTabStop w:val="708"/>
   <w:hyphenationZone w:val="425"/>
@@ -2256,6 +2236,7 @@
     <w:rsid w:val="0077337D"/>
     <w:rsid w:val="007A1A07"/>
     <w:rsid w:val="008D5A38"/>
+    <w:rsid w:val="00F96B1A"/>
   </w:rsids>
   <m:mathPr>
     <m:mathFont m:val="Cambria Math"/>
@@ -2272,14 +2253,14 @@
   </m:mathPr>
   <w:themeFontLang w:val="de-CH"/>
   <w:clrSchemeMapping w:bg1="light1" w:t1="dark1" w:bg2="light2" w:t2="dark2" w:accent1="accent1" w:accent2="accent2" w:accent3="accent3" w:accent4="accent4" w:accent5="accent5" w:accent6="accent6" w:hyperlink="hyperlink" w:followedHyperlink="followedHyperlink"/>
-  <w:decimalSymbol w:val="."/>
-  <w:listSeparator w:val=";"/>
+  <w:decimalSymbol w:val=","/>
+  <w:listSeparator w:val=","/>
   <w15:chartTrackingRefBased/>
 </w:settings>
 </file>
 
 <file path=word/glossary/styles.xml><?xml version="1.0" encoding="utf-8"?>
-<w:styles xmlns:mc="http://schemas.openxmlformats.org/markup-compatibility/2006" xmlns:r="http://schemas.openxmlformats.org/officeDocument/2006/relationships" xmlns:w="http://schemas.openxmlformats.org/wordprocessingml/2006/main" xmlns:w14="http://schemas.microsoft.com/office/word/2010/wordml" xmlns:w15="http://schemas.microsoft.com/office/word/2012/wordml" xmlns:w16cid="http://schemas.microsoft.com/office/word/2016/wordml/cid" xmlns:w16se="http://schemas.microsoft.com/office/word/2015/wordml/symex" mc:Ignorable="w14 w15 w16se w16cid">
+<w:styles xmlns:mc="http://schemas.openxmlformats.org/markup-compatibility/2006" xmlns:r="http://schemas.openxmlformats.org/officeDocument/2006/relationships" xmlns:w="http://schemas.openxmlformats.org/wordprocessingml/2006/main" xmlns:w14="http://schemas.microsoft.com/office/word/2010/wordml" xmlns:w15="http://schemas.microsoft.com/office/word/2012/wordml" xmlns:w16cex="http://schemas.microsoft.com/office/word/2018/wordml/cex" xmlns:w16cid="http://schemas.microsoft.com/office/word/2016/wordml/cid" xmlns:w16="http://schemas.microsoft.com/office/word/2018/wordml" xmlns:w16se="http://schemas.microsoft.com/office/word/2015/wordml/symex" mc:Ignorable="w14 w15 w16se w16cid w16 w16cex">
   <w:docDefaults>
     <w:rPrDefault>
       <w:rPr>
@@ -2673,17 +2654,17 @@
     <w:lsdException w:name="Unresolved Mention" w:semiHidden="1" w:unhideWhenUsed="1"/>
     <w:lsdException w:name="Smart Link" w:semiHidden="1" w:unhideWhenUsed="1"/>
   </w:latentStyles>
-  <w:style w:type="paragraph" w:default="1" w:styleId="Standard">
+  <w:style w:type="paragraph" w:default="1" w:styleId="Normal">
     <w:name w:val="Normal"/>
     <w:qFormat/>
   </w:style>
-  <w:style w:type="character" w:default="1" w:styleId="Absatz-Standardschriftart">
+  <w:style w:type="character" w:default="1" w:styleId="DefaultParagraphFont">
     <w:name w:val="Default Paragraph Font"/>
     <w:uiPriority w:val="1"/>
     <w:semiHidden/>
     <w:unhideWhenUsed/>
   </w:style>
-  <w:style w:type="table" w:default="1" w:styleId="NormaleTabelle">
+  <w:style w:type="table" w:default="1" w:styleId="TableNormal">
     <w:name w:val="Normal Table"/>
     <w:uiPriority w:val="99"/>
     <w:semiHidden/>
@@ -2698,15 +2679,15 @@
       </w:tblCellMar>
     </w:tblPr>
   </w:style>
-  <w:style w:type="numbering" w:default="1" w:styleId="KeineListe">
+  <w:style w:type="numbering" w:default="1" w:styleId="NoList">
     <w:name w:val="No List"/>
     <w:uiPriority w:val="99"/>
     <w:semiHidden/>
     <w:unhideWhenUsed/>
   </w:style>
-  <w:style w:type="character" w:styleId="Platzhaltertext">
+  <w:style w:type="character" w:styleId="PlaceholderText">
     <w:name w:val="Placeholder Text"/>
-    <w:basedOn w:val="Absatz-Standardschriftart"/>
+    <w:basedOn w:val="DefaultParagraphFont"/>
     <w:uiPriority w:val="99"/>
     <w:semiHidden/>
     <w:rsid w:val="00183A5E"/>
@@ -2722,7 +2703,7 @@
 </file>
 
 <file path=word/glossary/webSettings.xml><?xml version="1.0" encoding="utf-8"?>
-<w:webSettings xmlns:mc="http://schemas.openxmlformats.org/markup-compatibility/2006" xmlns:r="http://schemas.openxmlformats.org/officeDocument/2006/relationships" xmlns:w="http://schemas.openxmlformats.org/wordprocessingml/2006/main" xmlns:w14="http://schemas.microsoft.com/office/word/2010/wordml" xmlns:w15="http://schemas.microsoft.com/office/word/2012/wordml" xmlns:w16cid="http://schemas.microsoft.com/office/word/2016/wordml/cid" xmlns:w16se="http://schemas.microsoft.com/office/word/2015/wordml/symex" mc:Ignorable="w14 w15 w16se w16cid">
+<w:webSettings xmlns:mc="http://schemas.openxmlformats.org/markup-compatibility/2006" xmlns:r="http://schemas.openxmlformats.org/officeDocument/2006/relationships" xmlns:w="http://schemas.openxmlformats.org/wordprocessingml/2006/main" xmlns:w14="http://schemas.microsoft.com/office/word/2010/wordml" xmlns:w15="http://schemas.microsoft.com/office/word/2012/wordml" xmlns:w16cex="http://schemas.microsoft.com/office/word/2018/wordml/cex" xmlns:w16cid="http://schemas.microsoft.com/office/word/2016/wordml/cid" xmlns:w16="http://schemas.microsoft.com/office/word/2018/wordml" xmlns:w16se="http://schemas.microsoft.com/office/word/2015/wordml/symex" mc:Ignorable="w14 w15 w16se w16cid w16 w16cex">
   <w:optimizeForBrowser/>
   <w:allowPNG/>
 </w:webSettings>

</xml_diff>